<commit_message>
feat: Update .docx and .pdf files to a final version
</commit_message>
<xml_diff>
--- a/Razliciti priblizni algoritmi za problem pakovanja.docx
+++ b/Razliciti priblizni algoritmi za problem pakovanja.docx
@@ -2219,7 +2219,78 @@
           <w:sz w:val="24"/>
           <w:szCs w:val="24"/>
         </w:rPr>
-        <w:t xml:space="preserve"> vrednost koju je potrebno minimizovati uz uslov da </w:t>
+        <w:t xml:space="preserve"> vrednost koju je </w:t>
+      </w:r>
+      <w:proofErr w:type="spellStart"/>
+      <w:r>
+        <w:rPr>
+          <w:sz w:val="24"/>
+          <w:szCs w:val="24"/>
+        </w:rPr>
+        <w:t>potrebno</w:t>
+      </w:r>
+      <w:proofErr w:type="spellEnd"/>
+      <w:r>
+        <w:rPr>
+          <w:sz w:val="24"/>
+          <w:szCs w:val="24"/>
+        </w:rPr>
+        <w:t xml:space="preserve"> </w:t>
+      </w:r>
+      <w:proofErr w:type="spellStart"/>
+      <w:r>
+        <w:rPr>
+          <w:sz w:val="24"/>
+          <w:szCs w:val="24"/>
+        </w:rPr>
+        <w:t>minimizovati</w:t>
+      </w:r>
+      <w:proofErr w:type="spellEnd"/>
+      <w:r>
+        <w:rPr>
+          <w:sz w:val="24"/>
+          <w:szCs w:val="24"/>
+        </w:rPr>
+        <w:t xml:space="preserve"> </w:t>
+      </w:r>
+      <w:proofErr w:type="spellStart"/>
+      <w:r>
+        <w:rPr>
+          <w:sz w:val="24"/>
+          <w:szCs w:val="24"/>
+        </w:rPr>
+        <w:t>uz</w:t>
+      </w:r>
+      <w:proofErr w:type="spellEnd"/>
+      <w:r>
+        <w:rPr>
+          <w:sz w:val="24"/>
+          <w:szCs w:val="24"/>
+        </w:rPr>
+        <w:t xml:space="preserve"> </w:t>
+      </w:r>
+      <w:proofErr w:type="spellStart"/>
+      <w:r>
+        <w:rPr>
+          <w:sz w:val="24"/>
+          <w:szCs w:val="24"/>
+        </w:rPr>
+        <w:t>uslov</w:t>
+      </w:r>
+      <w:r>
+        <w:rPr>
+          <w:sz w:val="24"/>
+          <w:szCs w:val="24"/>
+        </w:rPr>
+        <w:t>e</w:t>
+      </w:r>
+      <w:proofErr w:type="spellEnd"/>
+      <w:r>
+        <w:rPr>
+          <w:sz w:val="24"/>
+          <w:szCs w:val="24"/>
+        </w:rPr>
+        <w:t xml:space="preserve"> </w:t>
       </w:r>
       <m:oMath>
         <m:d>
@@ -2307,10 +2378,18 @@
                     <w:sz w:val="24"/>
                     <w:szCs w:val="24"/>
                   </w:rPr>
-                  <m:t>ij)</m:t>
+                  <m:t>ij</m:t>
                 </m:r>
               </m:sub>
             </m:sSub>
+            <m:r>
+              <w:rPr>
+                <w:rFonts w:ascii="Cambria Math" w:hAnsi="Cambria Math"/>
+                <w:sz w:val="24"/>
+                <w:szCs w:val="24"/>
+              </w:rPr>
+              <m:t>)</m:t>
+            </m:r>
           </m:e>
         </m:nary>
         <m:r>
@@ -2328,7 +2407,93 @@
           <w:sz w:val="24"/>
           <w:szCs w:val="24"/>
         </w:rPr>
-        <w:t xml:space="preserve">, tj. </w:t>
+        <w:t xml:space="preserve"> </w:t>
+      </w:r>
+      <w:proofErr w:type="spellStart"/>
+      <w:r>
+        <w:rPr>
+          <w:rFonts w:eastAsiaTheme="minorEastAsia"/>
+          <w:sz w:val="24"/>
+          <w:szCs w:val="24"/>
+        </w:rPr>
+        <w:t>i</w:t>
+      </w:r>
+      <w:proofErr w:type="spellEnd"/>
+      <w:r>
+        <w:rPr>
+          <w:rFonts w:eastAsiaTheme="minorEastAsia"/>
+          <w:sz w:val="24"/>
+          <w:szCs w:val="24"/>
+        </w:rPr>
+        <w:t xml:space="preserve"> </w:t>
+      </w:r>
+      <m:oMath>
+        <m:sSup>
+          <m:sSupPr>
+            <m:ctrlPr>
+              <w:rPr>
+                <w:rFonts w:ascii="Cambria Math" w:eastAsiaTheme="minorEastAsia" w:hAnsi="Cambria Math"/>
+                <w:i/>
+                <w:sz w:val="24"/>
+                <w:szCs w:val="24"/>
+              </w:rPr>
+            </m:ctrlPr>
+          </m:sSupPr>
+          <m:e>
+            <m:r>
+              <w:rPr>
+                <w:rFonts w:ascii="Cambria Math" w:eastAsiaTheme="minorEastAsia" w:hAnsi="Cambria Math"/>
+                <w:sz w:val="24"/>
+                <w:szCs w:val="24"/>
+              </w:rPr>
+              <m:t>I</m:t>
+            </m:r>
+          </m:e>
+          <m:sup>
+            <m:r>
+              <w:rPr>
+                <w:rFonts w:ascii="Cambria Math" w:eastAsiaTheme="minorEastAsia" w:hAnsi="Cambria Math"/>
+                <w:sz w:val="24"/>
+                <w:szCs w:val="24"/>
+              </w:rPr>
+              <m:t>'</m:t>
+            </m:r>
+          </m:sup>
+        </m:sSup>
+        <m:r>
+          <w:rPr>
+            <w:rFonts w:ascii="Cambria Math" w:eastAsiaTheme="minorEastAsia" w:hAnsi="Cambria Math"/>
+            <w:sz w:val="24"/>
+            <w:szCs w:val="24"/>
+          </w:rPr>
+          <m:t>=I</m:t>
+        </m:r>
+      </m:oMath>
+      <w:r>
+        <w:rPr>
+          <w:rFonts w:eastAsiaTheme="minorEastAsia"/>
+          <w:sz w:val="24"/>
+          <w:szCs w:val="24"/>
+        </w:rPr>
+        <w:t xml:space="preserve">, </w:t>
+      </w:r>
+      <w:proofErr w:type="spellStart"/>
+      <w:r>
+        <w:rPr>
+          <w:rFonts w:eastAsiaTheme="minorEastAsia"/>
+          <w:sz w:val="24"/>
+          <w:szCs w:val="24"/>
+        </w:rPr>
+        <w:t>tj</w:t>
+      </w:r>
+      <w:proofErr w:type="spellEnd"/>
+      <w:r>
+        <w:rPr>
+          <w:rFonts w:eastAsiaTheme="minorEastAsia"/>
+          <w:sz w:val="24"/>
+          <w:szCs w:val="24"/>
+        </w:rPr>
+        <w:t xml:space="preserve">. </w:t>
       </w:r>
       <w:proofErr w:type="spellStart"/>
       <w:r>
@@ -2356,6 +2521,14 @@
           <w:szCs w:val="24"/>
         </w:rPr>
         <w:t>uslov</w:t>
+      </w:r>
+      <w:r>
+        <w:rPr>
+          <w:rFonts w:eastAsiaTheme="minorEastAsia"/>
+          <w:sz w:val="24"/>
+          <w:szCs w:val="24"/>
+        </w:rPr>
+        <w:t>e</w:t>
       </w:r>
       <w:proofErr w:type="spellEnd"/>
       <w:r>
@@ -2496,7 +2669,124 @@
           <w:sz w:val="24"/>
           <w:szCs w:val="24"/>
         </w:rPr>
-        <w:t>, odnosno 1.</w:t>
+        <w:t>, odnosno 1</w:t>
+      </w:r>
+      <w:r>
+        <w:rPr>
+          <w:sz w:val="24"/>
+          <w:szCs w:val="24"/>
+        </w:rPr>
+        <w:t xml:space="preserve"> </w:t>
+      </w:r>
+      <w:proofErr w:type="spellStart"/>
+      <w:r>
+        <w:rPr>
+          <w:sz w:val="24"/>
+          <w:szCs w:val="24"/>
+        </w:rPr>
+        <w:t>i</w:t>
+      </w:r>
+      <w:proofErr w:type="spellEnd"/>
+      <w:r>
+        <w:rPr>
+          <w:sz w:val="24"/>
+          <w:szCs w:val="24"/>
+        </w:rPr>
+        <w:t xml:space="preserve"> da je </w:t>
+      </w:r>
+      <w:proofErr w:type="spellStart"/>
+      <w:r>
+        <w:rPr>
+          <w:sz w:val="24"/>
+          <w:szCs w:val="24"/>
+        </w:rPr>
+        <w:t>skup</w:t>
+      </w:r>
+      <w:proofErr w:type="spellEnd"/>
+      <w:r>
+        <w:rPr>
+          <w:sz w:val="24"/>
+          <w:szCs w:val="24"/>
+        </w:rPr>
+        <w:t xml:space="preserve"> </w:t>
+      </w:r>
+      <w:proofErr w:type="spellStart"/>
+      <w:r>
+        <w:rPr>
+          <w:sz w:val="24"/>
+          <w:szCs w:val="24"/>
+        </w:rPr>
+        <w:t>spakovanih</w:t>
+      </w:r>
+      <w:proofErr w:type="spellEnd"/>
+      <w:r>
+        <w:rPr>
+          <w:sz w:val="24"/>
+          <w:szCs w:val="24"/>
+        </w:rPr>
+        <w:t xml:space="preserve"> </w:t>
+      </w:r>
+      <w:proofErr w:type="spellStart"/>
+      <w:r>
+        <w:rPr>
+          <w:sz w:val="24"/>
+          <w:szCs w:val="24"/>
+        </w:rPr>
+        <w:t>objekata</w:t>
+      </w:r>
+      <w:proofErr w:type="spellEnd"/>
+      <w:r>
+        <w:rPr>
+          <w:sz w:val="24"/>
+          <w:szCs w:val="24"/>
+          <w:lang w:val="sr-Latn-RS"/>
+        </w:rPr>
+        <w:t xml:space="preserve"> </w:t>
+      </w:r>
+      <m:oMath>
+        <m:sSup>
+          <m:sSupPr>
+            <m:ctrlPr>
+              <w:rPr>
+                <w:rFonts w:ascii="Cambria Math" w:hAnsi="Cambria Math"/>
+                <w:i/>
+                <w:sz w:val="24"/>
+                <w:szCs w:val="24"/>
+                <w:lang w:val="sr-Latn-RS"/>
+              </w:rPr>
+            </m:ctrlPr>
+          </m:sSupPr>
+          <m:e>
+            <m:r>
+              <w:rPr>
+                <w:rFonts w:ascii="Cambria Math" w:hAnsi="Cambria Math"/>
+                <w:sz w:val="24"/>
+                <w:szCs w:val="24"/>
+                <w:lang w:val="sr-Latn-RS"/>
+              </w:rPr>
+              <m:t>I</m:t>
+            </m:r>
+          </m:e>
+          <m:sup>
+            <m:r>
+              <w:rPr>
+                <w:rFonts w:ascii="Cambria Math" w:hAnsi="Cambria Math"/>
+                <w:sz w:val="24"/>
+                <w:szCs w:val="24"/>
+                <w:lang w:val="sr-Latn-RS"/>
+              </w:rPr>
+              <m:t>'</m:t>
+            </m:r>
+          </m:sup>
+        </m:sSup>
+      </m:oMath>
+      <w:r>
+        <w:rPr>
+          <w:sz w:val="24"/>
+          <w:szCs w:val="24"/>
+          <w:lang w:val="sr-Latn-RS"/>
+        </w:rPr>
+        <w:t xml:space="preserve"> jednak skupu svih objekata.</w:t>
       </w:r>
     </w:p>
     <w:p>
@@ -2979,7 +3269,16 @@
           <w:szCs w:val="24"/>
           <w:lang w:val="sr-Latn-RS"/>
         </w:rPr>
-        <w:t xml:space="preserve">Sa druge strane, približni algoritmi ne garantuju optimalnost rešenja, ali se izvršavaju mnogo brže nego egzaktni algoritmi. </w:t>
+        <w:t xml:space="preserve">Sa druge strane, približni algoritmi ne garantuju optimalnost rešenja, ali se izvršavaju </w:t>
+      </w:r>
+      <w:r>
+        <w:rPr>
+          <w:sz w:val="24"/>
+          <w:szCs w:val="24"/>
+          <w:lang w:val="sr-Latn-RS"/>
+        </w:rPr>
+        <w:lastRenderedPageBreak/>
+        <w:t xml:space="preserve">mnogo brže nego egzaktni algoritmi. </w:t>
       </w:r>
       <w:r>
         <w:rPr>
@@ -3132,7 +3431,6 @@
           <w:szCs w:val="28"/>
           <w:lang w:val="sr-Latn-RS"/>
         </w:rPr>
-        <w:lastRenderedPageBreak/>
         <w:t xml:space="preserve"> Online algoritmi</w:t>
       </w:r>
     </w:p>
@@ -5207,6 +5505,7 @@
           <w:szCs w:val="24"/>
           <w:lang w:val="sr-Latn-RS"/>
         </w:rPr>
+        <w:lastRenderedPageBreak/>
         <w:t>Sličan algoritam kao i Refined First Fit, osim što se kategorije određuje prema Harmonijskom redu.</w:t>
       </w:r>
     </w:p>
@@ -5231,7 +5530,6 @@
           <w:szCs w:val="24"/>
           <w:lang w:val="sr-Latn-RS"/>
         </w:rPr>
-        <w:lastRenderedPageBreak/>
         <w:t>Refined</w:t>
       </w:r>
       <w:r>
@@ -6147,8 +6445,28 @@
           <w:szCs w:val="24"/>
           <w:lang w:val="sr-Latn-RS"/>
         </w:rPr>
-        <w:t xml:space="preserve">Postoje i napredniji offline algoritmi koji imaju bolji faktor aproksimacije, ali su dosta manje efikasni, sa visokim stepenima polinomijalnog izvršavanja. </w:t>
-      </w:r>
+        <w:t>Postoje i napredniji offline algoritmi koji imaju bolji faktor aproksimacije, ali su dosta manje efikasni, sa visokim stepenima polinomijalnog izvršavanja</w:t>
+      </w:r>
+      <w:r>
+        <w:rPr>
+          <w:sz w:val="24"/>
+          <w:szCs w:val="24"/>
+        </w:rPr>
+        <w:t>:</w:t>
+      </w:r>
+    </w:p>
+    <w:p>
+      <w:pPr>
+        <w:pStyle w:val="ListParagraph"/>
+        <w:numPr>
+          <w:ilvl w:val="0"/>
+          <w:numId w:val="4"/>
+        </w:numPr>
+        <w:rPr>
+          <w:sz w:val="24"/>
+          <w:szCs w:val="24"/>
+        </w:rPr>
+      </w:pPr>
       <w:r>
         <w:rPr>
           <w:b/>
@@ -6164,7 +6482,33 @@
           <w:sz w:val="24"/>
           <w:szCs w:val="24"/>
         </w:rPr>
-        <w:t xml:space="preserve">-Karp </w:t>
+        <w:t>-Karp</w:t>
+      </w:r>
+    </w:p>
+    <w:p>
+      <w:pPr>
+        <w:ind w:left="720"/>
+        <w:rPr>
+          <w:sz w:val="24"/>
+          <w:szCs w:val="24"/>
+          <w:lang w:val="sr-Latn-RS"/>
+        </w:rPr>
+      </w:pPr>
+      <w:proofErr w:type="spellStart"/>
+      <w:r>
+        <w:rPr>
+          <w:sz w:val="24"/>
+          <w:szCs w:val="24"/>
+        </w:rPr>
+        <w:t>Pohlepni</w:t>
+      </w:r>
+      <w:proofErr w:type="spellEnd"/>
+      <w:r>
+        <w:rPr>
+          <w:sz w:val="24"/>
+          <w:szCs w:val="24"/>
+        </w:rPr>
+        <w:t xml:space="preserve"> </w:t>
       </w:r>
       <w:proofErr w:type="spellStart"/>
       <w:r>
@@ -6180,264 +6524,29 @@
           <w:sz w:val="24"/>
           <w:szCs w:val="24"/>
         </w:rPr>
-        <w:t xml:space="preserve">, </w:t>
-      </w:r>
-      <w:proofErr w:type="spellStart"/>
-      <w:r>
-        <w:rPr>
-          <w:b/>
-          <w:sz w:val="24"/>
-          <w:szCs w:val="24"/>
-        </w:rPr>
-        <w:t>Rothvoss</w:t>
-      </w:r>
-      <w:proofErr w:type="spellEnd"/>
-      <w:r>
-        <w:rPr>
-          <w:b/>
-          <w:sz w:val="24"/>
-          <w:szCs w:val="24"/>
-        </w:rPr>
-        <w:t xml:space="preserve"> </w:t>
-      </w:r>
-      <w:proofErr w:type="spellStart"/>
-      <w:r>
-        <w:rPr>
-          <w:sz w:val="24"/>
-          <w:szCs w:val="24"/>
-        </w:rPr>
-        <w:t>algoritam</w:t>
-      </w:r>
-      <w:proofErr w:type="spellEnd"/>
-      <w:r>
-        <w:rPr>
-          <w:sz w:val="24"/>
-          <w:szCs w:val="24"/>
-        </w:rPr>
-        <w:t xml:space="preserve"> </w:t>
-      </w:r>
-      <w:proofErr w:type="spellStart"/>
-      <w:r>
-        <w:rPr>
-          <w:sz w:val="24"/>
-          <w:szCs w:val="24"/>
-        </w:rPr>
-        <w:t>i</w:t>
-      </w:r>
-      <w:proofErr w:type="spellEnd"/>
-      <w:r>
-        <w:rPr>
-          <w:sz w:val="24"/>
-          <w:szCs w:val="24"/>
-        </w:rPr>
-        <w:t xml:space="preserve"> </w:t>
-      </w:r>
-      <w:proofErr w:type="spellStart"/>
-      <w:r>
-        <w:rPr>
-          <w:b/>
-          <w:sz w:val="24"/>
-          <w:szCs w:val="24"/>
-        </w:rPr>
-        <w:t>Hoberg</w:t>
-      </w:r>
-      <w:proofErr w:type="spellEnd"/>
-      <w:r>
-        <w:rPr>
-          <w:b/>
-          <w:sz w:val="24"/>
-          <w:szCs w:val="24"/>
-        </w:rPr>
-        <w:t xml:space="preserve"> and </w:t>
-      </w:r>
-      <w:proofErr w:type="spellStart"/>
-      <w:r>
-        <w:rPr>
-          <w:b/>
-          <w:sz w:val="24"/>
-          <w:szCs w:val="24"/>
-        </w:rPr>
-        <w:t>Rothvoss</w:t>
-      </w:r>
-      <w:proofErr w:type="spellEnd"/>
-      <w:r>
-        <w:rPr>
-          <w:b/>
-          <w:sz w:val="24"/>
-          <w:szCs w:val="24"/>
-        </w:rPr>
-        <w:t xml:space="preserve"> </w:t>
-      </w:r>
-      <w:proofErr w:type="spellStart"/>
-      <w:r>
-        <w:rPr>
-          <w:sz w:val="24"/>
-          <w:szCs w:val="24"/>
-        </w:rPr>
-        <w:t>algoritam</w:t>
-      </w:r>
-      <w:proofErr w:type="spellEnd"/>
-      <w:r>
-        <w:rPr>
-          <w:sz w:val="24"/>
-          <w:szCs w:val="24"/>
-        </w:rPr>
-        <w:t xml:space="preserve"> </w:t>
-      </w:r>
-      <w:proofErr w:type="spellStart"/>
-      <w:r>
-        <w:rPr>
-          <w:sz w:val="24"/>
-          <w:szCs w:val="24"/>
-        </w:rPr>
-        <w:t>su</w:t>
-      </w:r>
-      <w:proofErr w:type="spellEnd"/>
-      <w:r>
-        <w:rPr>
-          <w:sz w:val="24"/>
-          <w:szCs w:val="24"/>
-        </w:rPr>
-        <w:t xml:space="preserve"> </w:t>
-      </w:r>
-      <w:proofErr w:type="spellStart"/>
-      <w:r>
-        <w:rPr>
-          <w:sz w:val="24"/>
-          <w:szCs w:val="24"/>
-        </w:rPr>
-        <w:t>primeri</w:t>
-      </w:r>
-      <w:proofErr w:type="spellEnd"/>
-      <w:r>
-        <w:rPr>
-          <w:sz w:val="24"/>
-          <w:szCs w:val="24"/>
-        </w:rPr>
-        <w:t xml:space="preserve"> </w:t>
-      </w:r>
-      <w:proofErr w:type="spellStart"/>
-      <w:r>
-        <w:rPr>
-          <w:sz w:val="24"/>
-          <w:szCs w:val="24"/>
-        </w:rPr>
-        <w:t>takvih</w:t>
-      </w:r>
-      <w:proofErr w:type="spellEnd"/>
-      <w:r>
-        <w:rPr>
-          <w:sz w:val="24"/>
-          <w:szCs w:val="24"/>
-        </w:rPr>
-        <w:t xml:space="preserve">, </w:t>
-      </w:r>
-      <w:proofErr w:type="spellStart"/>
-      <w:r>
-        <w:rPr>
-          <w:sz w:val="24"/>
-          <w:szCs w:val="24"/>
-        </w:rPr>
-        <w:t>gde</w:t>
-      </w:r>
-      <w:proofErr w:type="spellEnd"/>
-      <w:r>
-        <w:rPr>
-          <w:sz w:val="24"/>
-          <w:szCs w:val="24"/>
-        </w:rPr>
-        <w:t xml:space="preserve"> </w:t>
-      </w:r>
-      <w:proofErr w:type="spellStart"/>
-      <w:r>
-        <w:rPr>
-          <w:sz w:val="24"/>
-          <w:szCs w:val="24"/>
-        </w:rPr>
-        <w:t>poslednje</w:t>
-      </w:r>
-      <w:proofErr w:type="spellEnd"/>
-      <w:r>
-        <w:rPr>
-          <w:sz w:val="24"/>
-          <w:szCs w:val="24"/>
-        </w:rPr>
-        <w:t xml:space="preserve"> </w:t>
-      </w:r>
-      <w:proofErr w:type="spellStart"/>
-      <w:r>
-        <w:rPr>
-          <w:sz w:val="24"/>
-          <w:szCs w:val="24"/>
-        </w:rPr>
-        <w:t>navedeni</w:t>
-      </w:r>
-      <w:proofErr w:type="spellEnd"/>
-      <w:r>
-        <w:rPr>
-          <w:sz w:val="24"/>
-          <w:szCs w:val="24"/>
-        </w:rPr>
-        <w:t xml:space="preserve"> </w:t>
-      </w:r>
-      <w:proofErr w:type="spellStart"/>
-      <w:r>
-        <w:rPr>
-          <w:sz w:val="24"/>
-          <w:szCs w:val="24"/>
-        </w:rPr>
-        <w:t>koristi</w:t>
-      </w:r>
-      <w:proofErr w:type="spellEnd"/>
-      <w:r>
-        <w:rPr>
-          <w:sz w:val="24"/>
-          <w:szCs w:val="24"/>
-        </w:rPr>
-        <w:t xml:space="preserve"> </w:t>
-      </w:r>
-      <w:proofErr w:type="spellStart"/>
-      <w:r>
-        <w:rPr>
-          <w:sz w:val="24"/>
-          <w:szCs w:val="24"/>
-        </w:rPr>
-        <w:t>i</w:t>
-      </w:r>
-      <w:proofErr w:type="spellEnd"/>
-      <w:r>
-        <w:rPr>
-          <w:sz w:val="24"/>
-          <w:szCs w:val="24"/>
-        </w:rPr>
-        <w:t xml:space="preserve"> </w:t>
-      </w:r>
-      <w:proofErr w:type="spellStart"/>
-      <w:r>
-        <w:rPr>
-          <w:sz w:val="24"/>
-          <w:szCs w:val="24"/>
-        </w:rPr>
-        <w:t>randomizaciju</w:t>
-      </w:r>
-      <w:proofErr w:type="spellEnd"/>
-      <w:r>
-        <w:rPr>
-          <w:sz w:val="24"/>
-          <w:szCs w:val="24"/>
-        </w:rPr>
-        <w:t xml:space="preserve"> </w:t>
+        <w:t xml:space="preserve"> </w:t>
+      </w:r>
+      <w:r>
+        <w:rPr>
+          <w:sz w:val="24"/>
+          <w:szCs w:val="24"/>
+          <w:lang w:val="sr-Latn-RS"/>
+        </w:rPr>
+        <w:t>čija je najpoznatija primena u particionisanju brojeva. Može biti adaptiran da se koristi u problemima poput problema pakovanja. Pruža dobru heuristiku za</w:t>
+      </w:r>
+      <w:r>
+        <w:rPr>
+          <w:sz w:val="24"/>
+          <w:szCs w:val="24"/>
+          <w:lang w:val="sr-Latn-RS"/>
+        </w:rPr>
+        <w:t xml:space="preserve"> balansiranje popunjenosti kutija </w:t>
       </w:r>
       <w:sdt>
         <w:sdtPr>
-          <w:rPr>
-            <w:sz w:val="24"/>
-            <w:szCs w:val="24"/>
-          </w:rPr>
           <w:id w:val="-230166137"/>
           <w:citation/>
         </w:sdtPr>
-        <w:sdtEndPr/>
         <w:sdtContent>
           <w:r>
             <w:rPr>
@@ -6477,16 +6586,389 @@
           </w:r>
         </w:sdtContent>
       </w:sdt>
+      <w:r>
+        <w:t>.</w:t>
+      </w:r>
+    </w:p>
+    <w:p>
+      <w:pPr>
+        <w:pStyle w:val="ListParagraph"/>
+        <w:numPr>
+          <w:ilvl w:val="0"/>
+          <w:numId w:val="4"/>
+        </w:numPr>
+        <w:rPr>
+          <w:sz w:val="24"/>
+          <w:szCs w:val="24"/>
+        </w:rPr>
+      </w:pPr>
+      <w:proofErr w:type="spellStart"/>
+      <w:r>
+        <w:rPr>
+          <w:b/>
+          <w:sz w:val="24"/>
+          <w:szCs w:val="24"/>
+        </w:rPr>
+        <w:t>Rothvoss</w:t>
+      </w:r>
+      <w:proofErr w:type="spellEnd"/>
+      <w:r>
+        <w:rPr>
+          <w:sz w:val="24"/>
+          <w:szCs w:val="24"/>
+        </w:rPr>
+        <w:t xml:space="preserve"> </w:t>
+      </w:r>
+    </w:p>
+    <w:p>
+      <w:pPr>
+        <w:ind w:left="720"/>
+        <w:rPr>
+          <w:sz w:val="24"/>
+          <w:szCs w:val="24"/>
+        </w:rPr>
+      </w:pPr>
+      <w:proofErr w:type="spellStart"/>
+      <w:r>
+        <w:rPr>
+          <w:sz w:val="24"/>
+          <w:szCs w:val="24"/>
+        </w:rPr>
+        <w:t>Algoritam</w:t>
+      </w:r>
+      <w:proofErr w:type="spellEnd"/>
+      <w:r>
+        <w:rPr>
+          <w:sz w:val="24"/>
+          <w:szCs w:val="24"/>
+        </w:rPr>
+        <w:t xml:space="preserve"> </w:t>
+      </w:r>
+      <w:proofErr w:type="spellStart"/>
+      <w:r>
+        <w:rPr>
+          <w:sz w:val="24"/>
+          <w:szCs w:val="24"/>
+        </w:rPr>
+        <w:t>zasnovan</w:t>
+      </w:r>
+      <w:proofErr w:type="spellEnd"/>
+      <w:r>
+        <w:rPr>
+          <w:sz w:val="24"/>
+          <w:szCs w:val="24"/>
+        </w:rPr>
+        <w:t xml:space="preserve"> </w:t>
+      </w:r>
+      <w:proofErr w:type="spellStart"/>
+      <w:r>
+        <w:rPr>
+          <w:sz w:val="24"/>
+          <w:szCs w:val="24"/>
+        </w:rPr>
+        <w:t>na</w:t>
+      </w:r>
+      <w:proofErr w:type="spellEnd"/>
+      <w:r>
+        <w:rPr>
+          <w:sz w:val="24"/>
+          <w:szCs w:val="24"/>
+        </w:rPr>
+        <w:t xml:space="preserve"> </w:t>
+      </w:r>
+      <w:proofErr w:type="spellStart"/>
+      <w:r>
+        <w:rPr>
+          <w:sz w:val="24"/>
+          <w:szCs w:val="24"/>
+        </w:rPr>
+        <w:t>tehnikama</w:t>
+      </w:r>
+      <w:proofErr w:type="spellEnd"/>
+      <w:r>
+        <w:rPr>
+          <w:sz w:val="24"/>
+          <w:szCs w:val="24"/>
+        </w:rPr>
+        <w:t xml:space="preserve"> </w:t>
+      </w:r>
+      <w:proofErr w:type="spellStart"/>
+      <w:r>
+        <w:rPr>
+          <w:sz w:val="24"/>
+          <w:szCs w:val="24"/>
+        </w:rPr>
+        <w:t>linearnog</w:t>
+      </w:r>
+      <w:proofErr w:type="spellEnd"/>
+      <w:r>
+        <w:rPr>
+          <w:sz w:val="24"/>
+          <w:szCs w:val="24"/>
+        </w:rPr>
+        <w:t xml:space="preserve"> </w:t>
+      </w:r>
+      <w:proofErr w:type="spellStart"/>
+      <w:r>
+        <w:rPr>
+          <w:sz w:val="24"/>
+          <w:szCs w:val="24"/>
+        </w:rPr>
+        <w:t>programiranja</w:t>
+      </w:r>
+      <w:proofErr w:type="spellEnd"/>
+      <w:r>
+        <w:rPr>
+          <w:sz w:val="24"/>
+          <w:szCs w:val="24"/>
+        </w:rPr>
+        <w:t xml:space="preserve"> </w:t>
+      </w:r>
+      <w:proofErr w:type="spellStart"/>
+      <w:r>
+        <w:rPr>
+          <w:sz w:val="24"/>
+          <w:szCs w:val="24"/>
+        </w:rPr>
+        <w:t>kao</w:t>
+      </w:r>
+      <w:proofErr w:type="spellEnd"/>
+      <w:r>
+        <w:rPr>
+          <w:sz w:val="24"/>
+          <w:szCs w:val="24"/>
+        </w:rPr>
+        <w:t xml:space="preserve"> </w:t>
+      </w:r>
+      <w:proofErr w:type="spellStart"/>
+      <w:r>
+        <w:rPr>
+          <w:sz w:val="24"/>
+          <w:szCs w:val="24"/>
+        </w:rPr>
+        <w:t>što</w:t>
+      </w:r>
+      <w:proofErr w:type="spellEnd"/>
+      <w:r>
+        <w:rPr>
+          <w:sz w:val="24"/>
+          <w:szCs w:val="24"/>
+        </w:rPr>
+        <w:t xml:space="preserve"> </w:t>
+      </w:r>
+      <w:proofErr w:type="spellStart"/>
+      <w:r>
+        <w:rPr>
+          <w:sz w:val="24"/>
+          <w:szCs w:val="24"/>
+        </w:rPr>
+        <w:t>su</w:t>
+      </w:r>
+      <w:proofErr w:type="spellEnd"/>
+      <w:r>
+        <w:rPr>
+          <w:sz w:val="24"/>
+          <w:szCs w:val="24"/>
+        </w:rPr>
+        <w:t xml:space="preserve"> </w:t>
+      </w:r>
+      <w:proofErr w:type="spellStart"/>
+      <w:r>
+        <w:rPr>
+          <w:sz w:val="24"/>
+          <w:szCs w:val="24"/>
+        </w:rPr>
+        <w:t>probabilističko</w:t>
+      </w:r>
+      <w:proofErr w:type="spellEnd"/>
+      <w:r>
+        <w:rPr>
+          <w:sz w:val="24"/>
+          <w:szCs w:val="24"/>
+        </w:rPr>
+        <w:t xml:space="preserve"> </w:t>
+      </w:r>
+      <w:proofErr w:type="spellStart"/>
+      <w:r>
+        <w:rPr>
+          <w:sz w:val="24"/>
+          <w:szCs w:val="24"/>
+        </w:rPr>
+        <w:t>zaokruživanje</w:t>
+      </w:r>
+      <w:proofErr w:type="spellEnd"/>
+      <w:r>
+        <w:rPr>
+          <w:sz w:val="24"/>
+          <w:szCs w:val="24"/>
+        </w:rPr>
+        <w:t xml:space="preserve"> </w:t>
+      </w:r>
+      <w:proofErr w:type="spellStart"/>
+      <w:r>
+        <w:rPr>
+          <w:sz w:val="24"/>
+          <w:szCs w:val="24"/>
+        </w:rPr>
+        <w:t>i</w:t>
+      </w:r>
+      <w:proofErr w:type="spellEnd"/>
+      <w:r>
+        <w:rPr>
+          <w:sz w:val="24"/>
+          <w:szCs w:val="24"/>
+        </w:rPr>
+        <w:t xml:space="preserve"> LP </w:t>
+      </w:r>
+      <w:proofErr w:type="spellStart"/>
+      <w:r>
+        <w:rPr>
+          <w:sz w:val="24"/>
+          <w:szCs w:val="24"/>
+        </w:rPr>
+        <w:t>relaksacija</w:t>
+      </w:r>
+      <w:proofErr w:type="spellEnd"/>
+      <w:r>
+        <w:rPr>
+          <w:sz w:val="24"/>
+          <w:szCs w:val="24"/>
+        </w:rPr>
+        <w:t xml:space="preserve">. </w:t>
+      </w:r>
+      <w:proofErr w:type="spellStart"/>
+      <w:r>
+        <w:rPr>
+          <w:sz w:val="24"/>
+          <w:szCs w:val="24"/>
+        </w:rPr>
+        <w:t>Poboljšava</w:t>
+      </w:r>
+      <w:proofErr w:type="spellEnd"/>
+      <w:r>
+        <w:rPr>
+          <w:sz w:val="24"/>
+          <w:szCs w:val="24"/>
+        </w:rPr>
+        <w:t xml:space="preserve"> </w:t>
+      </w:r>
+      <w:proofErr w:type="spellStart"/>
+      <w:r>
+        <w:rPr>
+          <w:sz w:val="24"/>
+          <w:szCs w:val="24"/>
+        </w:rPr>
+        <w:t>faktor</w:t>
+      </w:r>
+      <w:proofErr w:type="spellEnd"/>
+      <w:r>
+        <w:rPr>
+          <w:sz w:val="24"/>
+          <w:szCs w:val="24"/>
+        </w:rPr>
+        <w:t xml:space="preserve"> </w:t>
+      </w:r>
+      <w:proofErr w:type="spellStart"/>
+      <w:r>
+        <w:rPr>
+          <w:sz w:val="24"/>
+          <w:szCs w:val="24"/>
+        </w:rPr>
+        <w:t>aproksimacije</w:t>
+      </w:r>
+      <w:proofErr w:type="spellEnd"/>
+      <w:r>
+        <w:rPr>
+          <w:sz w:val="24"/>
+          <w:szCs w:val="24"/>
+        </w:rPr>
+        <w:t xml:space="preserve"> </w:t>
+      </w:r>
+      <w:proofErr w:type="spellStart"/>
+      <w:r>
+        <w:rPr>
+          <w:sz w:val="24"/>
+          <w:szCs w:val="24"/>
+        </w:rPr>
+        <w:t>rešavanjem</w:t>
+      </w:r>
+      <w:proofErr w:type="spellEnd"/>
+      <w:r>
+        <w:rPr>
+          <w:sz w:val="24"/>
+          <w:szCs w:val="24"/>
+        </w:rPr>
+        <w:t xml:space="preserve"> </w:t>
+      </w:r>
+      <w:proofErr w:type="spellStart"/>
+      <w:r>
+        <w:rPr>
+          <w:sz w:val="24"/>
+          <w:szCs w:val="24"/>
+        </w:rPr>
+        <w:t>relaksirane</w:t>
+      </w:r>
+      <w:proofErr w:type="spellEnd"/>
+      <w:r>
+        <w:rPr>
+          <w:sz w:val="24"/>
+          <w:szCs w:val="24"/>
+        </w:rPr>
+        <w:t xml:space="preserve"> </w:t>
+      </w:r>
+      <w:proofErr w:type="spellStart"/>
+      <w:r>
+        <w:rPr>
+          <w:sz w:val="24"/>
+          <w:szCs w:val="24"/>
+        </w:rPr>
+        <w:t>verzije</w:t>
+      </w:r>
+      <w:proofErr w:type="spellEnd"/>
+      <w:r>
+        <w:rPr>
+          <w:sz w:val="24"/>
+          <w:szCs w:val="24"/>
+        </w:rPr>
+        <w:t xml:space="preserve"> </w:t>
+      </w:r>
+      <w:proofErr w:type="spellStart"/>
+      <w:r>
+        <w:rPr>
+          <w:sz w:val="24"/>
+          <w:szCs w:val="24"/>
+        </w:rPr>
+        <w:t>problema</w:t>
+      </w:r>
+      <w:proofErr w:type="spellEnd"/>
+      <w:r>
+        <w:rPr>
+          <w:sz w:val="24"/>
+          <w:szCs w:val="24"/>
+        </w:rPr>
+        <w:t xml:space="preserve"> </w:t>
+      </w:r>
+      <w:proofErr w:type="spellStart"/>
+      <w:r>
+        <w:rPr>
+          <w:sz w:val="24"/>
+          <w:szCs w:val="24"/>
+        </w:rPr>
+        <w:t>pakovanja</w:t>
+      </w:r>
+      <w:proofErr w:type="spellEnd"/>
+      <w:r>
+        <w:rPr>
+          <w:sz w:val="24"/>
+          <w:szCs w:val="24"/>
+        </w:rPr>
+        <w:t xml:space="preserve"> </w:t>
+      </w:r>
       <w:sdt>
         <w:sdtPr>
-          <w:rPr>
-            <w:sz w:val="24"/>
-            <w:szCs w:val="24"/>
-          </w:rPr>
           <w:id w:val="1585191080"/>
           <w:citation/>
         </w:sdtPr>
-        <w:sdtEndPr/>
         <w:sdtContent>
           <w:r>
             <w:rPr>
@@ -6515,15 +6997,7 @@
               <w:sz w:val="24"/>
               <w:szCs w:val="24"/>
             </w:rPr>
-            <w:t xml:space="preserve"> </w:t>
-          </w:r>
-          <w:r>
-            <w:rPr>
-              <w:noProof/>
-              <w:sz w:val="24"/>
-              <w:szCs w:val="24"/>
-            </w:rPr>
-            <w:t>[6]</w:t>
+            <w:t xml:space="preserve"> [6]</w:t>
           </w:r>
           <w:r>
             <w:rPr>
@@ -6535,6 +7009,260 @@
         </w:sdtContent>
       </w:sdt>
       <w:r>
+        <w:t>.</w:t>
+      </w:r>
+    </w:p>
+    <w:p>
+      <w:pPr>
+        <w:pStyle w:val="ListParagraph"/>
+        <w:numPr>
+          <w:ilvl w:val="0"/>
+          <w:numId w:val="4"/>
+        </w:numPr>
+        <w:rPr>
+          <w:sz w:val="24"/>
+          <w:szCs w:val="24"/>
+        </w:rPr>
+      </w:pPr>
+      <w:proofErr w:type="spellStart"/>
+      <w:r>
+        <w:rPr>
+          <w:b/>
+          <w:sz w:val="24"/>
+          <w:szCs w:val="24"/>
+        </w:rPr>
+        <w:t>Hoberg</w:t>
+      </w:r>
+      <w:proofErr w:type="spellEnd"/>
+      <w:r>
+        <w:rPr>
+          <w:b/>
+          <w:sz w:val="24"/>
+          <w:szCs w:val="24"/>
+        </w:rPr>
+        <w:t xml:space="preserve"> and </w:t>
+      </w:r>
+      <w:proofErr w:type="spellStart"/>
+      <w:r>
+        <w:rPr>
+          <w:b/>
+          <w:sz w:val="24"/>
+          <w:szCs w:val="24"/>
+        </w:rPr>
+        <w:t>Rothvoss</w:t>
+      </w:r>
+      <w:proofErr w:type="spellEnd"/>
+    </w:p>
+    <w:p>
+      <w:pPr>
+        <w:ind w:left="720"/>
+        <w:rPr>
+          <w:sz w:val="24"/>
+          <w:szCs w:val="24"/>
+        </w:rPr>
+      </w:pPr>
+      <w:proofErr w:type="spellStart"/>
+      <w:r>
+        <w:rPr>
+          <w:sz w:val="24"/>
+          <w:szCs w:val="24"/>
+        </w:rPr>
+        <w:t>Zasniva</w:t>
+      </w:r>
+      <w:proofErr w:type="spellEnd"/>
+      <w:r>
+        <w:rPr>
+          <w:sz w:val="24"/>
+          <w:szCs w:val="24"/>
+        </w:rPr>
+        <w:t xml:space="preserve"> se </w:t>
+      </w:r>
+      <w:proofErr w:type="spellStart"/>
+      <w:r>
+        <w:rPr>
+          <w:sz w:val="24"/>
+          <w:szCs w:val="24"/>
+        </w:rPr>
+        <w:t>na</w:t>
+      </w:r>
+      <w:proofErr w:type="spellEnd"/>
+      <w:r>
+        <w:rPr>
+          <w:sz w:val="24"/>
+          <w:szCs w:val="24"/>
+        </w:rPr>
+        <w:t xml:space="preserve"> </w:t>
+      </w:r>
+      <w:proofErr w:type="spellStart"/>
+      <w:r>
+        <w:rPr>
+          <w:sz w:val="24"/>
+          <w:szCs w:val="24"/>
+        </w:rPr>
+        <w:t>Rothvoss</w:t>
+      </w:r>
+      <w:proofErr w:type="spellEnd"/>
+      <w:r>
+        <w:rPr>
+          <w:sz w:val="24"/>
+          <w:szCs w:val="24"/>
+        </w:rPr>
+        <w:t xml:space="preserve"> </w:t>
+      </w:r>
+      <w:proofErr w:type="spellStart"/>
+      <w:r>
+        <w:rPr>
+          <w:sz w:val="24"/>
+          <w:szCs w:val="24"/>
+        </w:rPr>
+        <w:t>algoritmu</w:t>
+      </w:r>
+      <w:proofErr w:type="spellEnd"/>
+      <w:r>
+        <w:rPr>
+          <w:sz w:val="24"/>
+          <w:szCs w:val="24"/>
+        </w:rPr>
+        <w:t xml:space="preserve"> </w:t>
+      </w:r>
+      <w:proofErr w:type="spellStart"/>
+      <w:r>
+        <w:rPr>
+          <w:sz w:val="24"/>
+          <w:szCs w:val="24"/>
+        </w:rPr>
+        <w:t>i</w:t>
+      </w:r>
+      <w:proofErr w:type="spellEnd"/>
+      <w:r>
+        <w:rPr>
+          <w:sz w:val="24"/>
+          <w:szCs w:val="24"/>
+        </w:rPr>
+        <w:t xml:space="preserve"> </w:t>
+      </w:r>
+      <w:proofErr w:type="spellStart"/>
+      <w:r>
+        <w:rPr>
+          <w:sz w:val="24"/>
+          <w:szCs w:val="24"/>
+        </w:rPr>
+        <w:t>koristi</w:t>
+      </w:r>
+      <w:proofErr w:type="spellEnd"/>
+      <w:r>
+        <w:rPr>
+          <w:sz w:val="24"/>
+          <w:szCs w:val="24"/>
+        </w:rPr>
+        <w:t xml:space="preserve"> </w:t>
+      </w:r>
+      <w:proofErr w:type="spellStart"/>
+      <w:r>
+        <w:rPr>
+          <w:sz w:val="24"/>
+          <w:szCs w:val="24"/>
+        </w:rPr>
+        <w:t>unapređene</w:t>
+      </w:r>
+      <w:proofErr w:type="spellEnd"/>
+      <w:r>
+        <w:rPr>
+          <w:sz w:val="24"/>
+          <w:szCs w:val="24"/>
+        </w:rPr>
+        <w:t xml:space="preserve"> </w:t>
+      </w:r>
+      <w:proofErr w:type="spellStart"/>
+      <w:r>
+        <w:rPr>
+          <w:sz w:val="24"/>
+          <w:szCs w:val="24"/>
+        </w:rPr>
+        <w:t>tehnike</w:t>
+      </w:r>
+      <w:proofErr w:type="spellEnd"/>
+      <w:r>
+        <w:rPr>
+          <w:sz w:val="24"/>
+          <w:szCs w:val="24"/>
+        </w:rPr>
+        <w:t xml:space="preserve"> </w:t>
+      </w:r>
+      <w:proofErr w:type="spellStart"/>
+      <w:r>
+        <w:rPr>
+          <w:sz w:val="24"/>
+          <w:szCs w:val="24"/>
+        </w:rPr>
+        <w:t>probabilističkog</w:t>
+      </w:r>
+      <w:proofErr w:type="spellEnd"/>
+      <w:r>
+        <w:rPr>
+          <w:sz w:val="24"/>
+          <w:szCs w:val="24"/>
+        </w:rPr>
+        <w:t xml:space="preserve"> </w:t>
+      </w:r>
+      <w:proofErr w:type="spellStart"/>
+      <w:r>
+        <w:rPr>
+          <w:sz w:val="24"/>
+          <w:szCs w:val="24"/>
+        </w:rPr>
+        <w:t>zaokruživanja</w:t>
+      </w:r>
+      <w:proofErr w:type="spellEnd"/>
+      <w:r>
+        <w:rPr>
+          <w:sz w:val="24"/>
+          <w:szCs w:val="24"/>
+        </w:rPr>
+        <w:t xml:space="preserve"> u </w:t>
+      </w:r>
+      <w:proofErr w:type="spellStart"/>
+      <w:r>
+        <w:rPr>
+          <w:sz w:val="24"/>
+          <w:szCs w:val="24"/>
+        </w:rPr>
+        <w:t>odnosu</w:t>
+      </w:r>
+      <w:proofErr w:type="spellEnd"/>
+      <w:r>
+        <w:rPr>
+          <w:sz w:val="24"/>
+          <w:szCs w:val="24"/>
+        </w:rPr>
+        <w:t xml:space="preserve"> </w:t>
+      </w:r>
+      <w:proofErr w:type="spellStart"/>
+      <w:r>
+        <w:rPr>
+          <w:sz w:val="24"/>
+          <w:szCs w:val="24"/>
+        </w:rPr>
+        <w:t>na</w:t>
+      </w:r>
+      <w:proofErr w:type="spellEnd"/>
+      <w:r>
+        <w:rPr>
+          <w:sz w:val="24"/>
+          <w:szCs w:val="24"/>
+        </w:rPr>
+        <w:t xml:space="preserve"> </w:t>
+      </w:r>
+      <w:proofErr w:type="spellStart"/>
+      <w:r>
+        <w:rPr>
+          <w:sz w:val="24"/>
+          <w:szCs w:val="24"/>
+        </w:rPr>
+        <w:t>isti</w:t>
+      </w:r>
+      <w:proofErr w:type="spellEnd"/>
+      <w:r>
         <w:rPr>
           <w:sz w:val="24"/>
           <w:szCs w:val="24"/>
@@ -6543,10 +7271,6 @@
       </w:r>
       <w:sdt>
         <w:sdtPr>
-          <w:rPr>
-            <w:sz w:val="24"/>
-            <w:szCs w:val="24"/>
-          </w:rPr>
           <w:id w:val="1628503867"/>
           <w:citation/>
         </w:sdtPr>
@@ -6590,6 +7314,11 @@
           </w:r>
         </w:sdtContent>
       </w:sdt>
+      <w:r>
+        <w:t>.</w:t>
+      </w:r>
+      <w:bookmarkStart w:id="0" w:name="_GoBack"/>
+      <w:bookmarkEnd w:id="0"/>
     </w:p>
     <w:p>
       <w:pPr>
@@ -7324,19 +8053,33 @@
         <w:pStyle w:val="Caption"/>
         <w:keepNext/>
       </w:pPr>
-      <w:bookmarkStart w:id="0" w:name="_Ref174891130"/>
-      <w:r>
+      <w:bookmarkStart w:id="1" w:name="_Ref174891130"/>
+      <w:r>
+        <w:lastRenderedPageBreak/>
         <w:t xml:space="preserve">Table </w:t>
       </w:r>
-      <w:fldSimple w:instr=" SEQ Table \* ARABIC ">
-        <w:r>
-          <w:rPr>
-            <w:noProof/>
-          </w:rPr>
-          <w:t>1</w:t>
-        </w:r>
-      </w:fldSimple>
-      <w:bookmarkEnd w:id="0"/>
+      <w:r>
+        <w:fldChar w:fldCharType="begin"/>
+      </w:r>
+      <w:r>
+        <w:instrText xml:space="preserve"> SEQ Table \* ARABIC </w:instrText>
+      </w:r>
+      <w:r>
+        <w:fldChar w:fldCharType="separate"/>
+      </w:r>
+      <w:r>
+        <w:rPr>
+          <w:noProof/>
+        </w:rPr>
+        <w:t>1</w:t>
+      </w:r>
+      <w:r>
+        <w:rPr>
+          <w:noProof/>
+        </w:rPr>
+        <w:fldChar w:fldCharType="end"/>
+      </w:r>
+      <w:bookmarkEnd w:id="1"/>
     </w:p>
     <w:tbl>
       <w:tblPr>
@@ -9308,7 +10051,6 @@
           <w:sz w:val="24"/>
           <w:szCs w:val="24"/>
         </w:rPr>
-        <w:lastRenderedPageBreak/>
         <w:t>Karakteristike</w:t>
       </w:r>
       <w:proofErr w:type="spellEnd"/>
@@ -9520,8 +10262,6 @@
         </w:rPr>
         <w:t xml:space="preserve"> </w:t>
       </w:r>
-      <w:bookmarkStart w:id="1" w:name="_GoBack"/>
-      <w:bookmarkEnd w:id="1"/>
       <w:sdt>
         <w:sdtPr>
           <w:rPr>
@@ -9784,14 +10524,27 @@
       <w:r>
         <w:t xml:space="preserve">Table </w:t>
       </w:r>
-      <w:fldSimple w:instr=" SEQ Table \* ARABIC ">
-        <w:r>
-          <w:rPr>
-            <w:noProof/>
-          </w:rPr>
-          <w:t>2</w:t>
-        </w:r>
-      </w:fldSimple>
+      <w:r>
+        <w:fldChar w:fldCharType="begin"/>
+      </w:r>
+      <w:r>
+        <w:instrText xml:space="preserve"> SEQ Table \* ARABIC </w:instrText>
+      </w:r>
+      <w:r>
+        <w:fldChar w:fldCharType="separate"/>
+      </w:r>
+      <w:r>
+        <w:rPr>
+          <w:noProof/>
+        </w:rPr>
+        <w:t>2</w:t>
+      </w:r>
+      <w:r>
+        <w:rPr>
+          <w:noProof/>
+        </w:rPr>
+        <w:fldChar w:fldCharType="end"/>
+      </w:r>
       <w:bookmarkEnd w:id="2"/>
     </w:p>
     <w:tbl>
@@ -11102,7 +11855,17 @@
           <w:szCs w:val="24"/>
           <w:lang w:val="sr-Latn-RS"/>
         </w:rPr>
-        <w:t>online verzije FF i MFF algoritama unapred znaju broj objekata u nizu kako bi bila moguća konstrukcija stabla neophodna za efikasnu implementaciju algoritama, kao i da offline verzija RFF algoritma efikasnije konstruiše stabla nego online verzija.</w:t>
+        <w:t xml:space="preserve">online verzije FF i MFF algoritama unapred znaju broj objekata u nizu kako bi bila moguća konstrukcija stabla </w:t>
+      </w:r>
+      <w:r>
+        <w:rPr>
+          <w:rFonts w:eastAsiaTheme="minorEastAsia"/>
+          <w:sz w:val="24"/>
+          <w:szCs w:val="24"/>
+          <w:lang w:val="sr-Latn-RS"/>
+        </w:rPr>
+        <w:lastRenderedPageBreak/>
+        <w:t>neophodna za efikasnu implementaciju algoritama, kao i da offline verzija RFF algoritma efikasnije konstruiše stabla nego online verzija.</w:t>
       </w:r>
     </w:p>
     <w:p>
@@ -11698,7 +12461,6 @@
           <w:szCs w:val="40"/>
           <w:lang w:val="sr-Latn-RS"/>
         </w:rPr>
-        <w:lastRenderedPageBreak/>
         <w:t>Rezultat</w:t>
       </w:r>
       <w:r>
@@ -11739,6 +12501,7 @@
           <w:sz w:val="24"/>
           <w:szCs w:val="24"/>
         </w:rPr>
+        <w:lastRenderedPageBreak/>
         <w:drawing>
           <wp:inline distT="0" distB="0" distL="0" distR="0" wp14:anchorId="0BBF063E" wp14:editId="6F4D577F">
             <wp:extent cx="5852172" cy="4389129"/>
@@ -14028,7 +14791,7 @@
   <w:abstractNum w:abstractNumId="1" w15:restartNumberingAfterBreak="0">
     <w:nsid w:val="171A6A9B"/>
     <w:multiLevelType w:val="hybridMultilevel"/>
-    <w:tmpl w:val="5C3038F6"/>
+    <w:tmpl w:val="C14277BA"/>
     <w:lvl w:ilvl="0" w:tplc="04090001">
       <w:start w:val="1"/>
       <w:numFmt w:val="bullet"/>
@@ -15523,7 +16286,7 @@
 </file>
 
 <file path=customXml/itemProps1.xml><?xml version="1.0" encoding="utf-8"?>
-<ds:datastoreItem xmlns:ds="http://schemas.openxmlformats.org/officeDocument/2006/customXml" ds:itemID="{2B6599BC-1FF3-459D-893E-94877DFAE39B}">
+<ds:datastoreItem xmlns:ds="http://schemas.openxmlformats.org/officeDocument/2006/customXml" ds:itemID="{BB9C84AB-5830-4FCA-ACE5-6AAD904C0BEF}">
   <ds:schemaRefs>
     <ds:schemaRef ds:uri="http://schemas.openxmlformats.org/officeDocument/2006/bibliography"/>
   </ds:schemaRefs>

</xml_diff>